<commit_message>
Update DRAFT Template_Analyse_Bi7a Groep 1.docx
</commit_message>
<xml_diff>
--- a/DRAFT Template_Analyse_Bi7a Groep 1.docx
+++ b/DRAFT Template_Analyse_Bi7a Groep 1.docx
@@ -40,14 +40,10 @@
                 <w:b w:val="0"/>
                 <w:color w:val="E50056"/>
                 <w:sz w:val="40"/>
-                <w:lang w:val="en-US"/>
               </w:rPr>
             </w:pPr>
             <w:sdt>
               <w:sdtPr>
-                <w:rPr>
-                  <w:lang w:val="en-US"/>
-                </w:rPr>
                 <w:tag w:val=""/>
                 <w:id w:val="-1605264312"/>
                 <w:lock w:val="sdtLocked"/>
@@ -60,9 +56,6 @@
               <w:sdtEndPr/>
               <w:sdtContent>
                 <w:r>
-                  <w:rPr>
-                    <w:lang w:val="en-US"/>
-                  </w:rPr>
                   <w:t>Open reading framE FINDER</w:t>
                 </w:r>
               </w:sdtContent>
@@ -73,7 +66,6 @@
                 <w:b w:val="0"/>
                 <w:color w:val="E50056"/>
                 <w:sz w:val="40"/>
-                <w:lang w:val="en-US"/>
               </w:rPr>
               <w:t>_</w:t>
             </w:r>
@@ -678,7 +670,13 @@
           </w:tcPr>
           <w:p>
             <w:r>
-              <w:t>0.12</w:t>
+              <w:t>0.1</w:t>
+            </w:r>
+            <w:r>
+              <w:t>0</w:t>
+            </w:r>
+            <w:r>
+              <w:t>2</w:t>
             </w:r>
           </w:p>
         </w:tc>
@@ -720,7 +718,13 @@
           </w:tcPr>
           <w:p>
             <w:r>
-              <w:t>0.13</w:t>
+              <w:t>0.1</w:t>
+            </w:r>
+            <w:r>
+              <w:t>0</w:t>
+            </w:r>
+            <w:r>
+              <w:t>3</w:t>
             </w:r>
           </w:p>
         </w:tc>
@@ -765,6 +769,9 @@
               <w:t>0.1</w:t>
             </w:r>
             <w:r>
+              <w:t>0</w:t>
+            </w:r>
+            <w:r>
               <w:t>4</w:t>
             </w:r>
           </w:p>
@@ -810,6 +817,9 @@
               <w:t>0.1</w:t>
             </w:r>
             <w:r>
+              <w:t>0</w:t>
+            </w:r>
+            <w:r>
               <w:t>5</w:t>
             </w:r>
           </w:p>
@@ -855,6 +865,9 @@
               <w:t>0.1</w:t>
             </w:r>
             <w:r>
+              <w:t>0</w:t>
+            </w:r>
+            <w:r>
               <w:t>6</w:t>
             </w:r>
           </w:p>
@@ -900,6 +913,9 @@
               <w:t>0.1</w:t>
             </w:r>
             <w:r>
+              <w:t>0</w:t>
+            </w:r>
+            <w:r>
               <w:t>7</w:t>
             </w:r>
           </w:p>
@@ -945,6 +961,9 @@
               <w:t>0.1</w:t>
             </w:r>
             <w:r>
+              <w:t>0</w:t>
+            </w:r>
+            <w:r>
               <w:t>8</w:t>
             </w:r>
           </w:p>
@@ -974,11 +993,50 @@
             <w:tcW w:w="5666" w:type="dxa"/>
           </w:tcPr>
           <w:p>
-            <w:r>
-              <w:t>User Case F1_UC_0</w:t>
-            </w:r>
-            <w:r>
-              <w:t>2</w:t>
+            <w:pPr>
+              <w:rPr>
+                <w:lang w:val="en-US"/>
+              </w:rPr>
+            </w:pPr>
+            <w:r>
+              <w:rPr>
+                <w:lang w:val="en-US"/>
+              </w:rPr>
+              <w:t xml:space="preserve">Create </w:t>
+            </w:r>
+            <w:proofErr w:type="spellStart"/>
+            <w:r>
+              <w:rPr>
+                <w:lang w:val="en-US"/>
+              </w:rPr>
+              <w:t>Github</w:t>
+            </w:r>
+            <w:proofErr w:type="spellEnd"/>
+            <w:r>
+              <w:rPr>
+                <w:lang w:val="en-US"/>
+              </w:rPr>
+              <w:t xml:space="preserve"> branch “</w:t>
+            </w:r>
+            <w:proofErr w:type="spellStart"/>
+            <w:r>
+              <w:rPr>
+                <w:lang w:val="en-US"/>
+              </w:rPr>
+              <w:t>Analyse</w:t>
+            </w:r>
+            <w:proofErr w:type="spellEnd"/>
+            <w:r>
+              <w:rPr>
+                <w:lang w:val="en-US"/>
+              </w:rPr>
+              <w:t>-d</w:t>
+            </w:r>
+            <w:r>
+              <w:rPr>
+                <w:lang w:val="en-US"/>
+              </w:rPr>
+              <w:t>ocument” and upload this.</w:t>
             </w:r>
           </w:p>
         </w:tc>
@@ -993,7 +1051,265 @@
               <w:t>0.1</w:t>
             </w:r>
             <w:r>
+              <w:t>0</w:t>
+            </w:r>
+            <w:r>
               <w:t>9</w:t>
+            </w:r>
+          </w:p>
+        </w:tc>
+        <w:tc>
+          <w:tcPr>
+            <w:tcW w:w="1123" w:type="dxa"/>
+          </w:tcPr>
+          <w:p>
+            <w:r>
+              <w:t>18-02-20</w:t>
+            </w:r>
+          </w:p>
+        </w:tc>
+        <w:tc>
+          <w:tcPr>
+            <w:tcW w:w="1403" w:type="dxa"/>
+          </w:tcPr>
+          <w:p>
+            <w:r>
+              <w:t>Sanne &amp; Milain</w:t>
+            </w:r>
+          </w:p>
+        </w:tc>
+        <w:tc>
+          <w:tcPr>
+            <w:tcW w:w="5666" w:type="dxa"/>
+          </w:tcPr>
+          <w:p>
+            <w:r>
+              <w:t>User Case T1</w:t>
+            </w:r>
+            <w:r>
+              <w:t>a</w:t>
+            </w:r>
+            <w:r>
+              <w:t>_UC_01</w:t>
+            </w:r>
+          </w:p>
+        </w:tc>
+      </w:tr>
+      <w:tr>
+        <w:tc>
+          <w:tcPr>
+            <w:tcW w:w="982" w:type="dxa"/>
+          </w:tcPr>
+          <w:p>
+            <w:r>
+              <w:t>0.</w:t>
+            </w:r>
+            <w:r>
+              <w:t>110</w:t>
+            </w:r>
+          </w:p>
+        </w:tc>
+        <w:tc>
+          <w:tcPr>
+            <w:tcW w:w="1123" w:type="dxa"/>
+          </w:tcPr>
+          <w:p>
+            <w:r>
+              <w:t>18-02-20</w:t>
+            </w:r>
+          </w:p>
+        </w:tc>
+        <w:tc>
+          <w:tcPr>
+            <w:tcW w:w="1403" w:type="dxa"/>
+          </w:tcPr>
+          <w:p>
+            <w:r>
+              <w:t>Sanne &amp; Milain</w:t>
+            </w:r>
+          </w:p>
+        </w:tc>
+        <w:tc>
+          <w:tcPr>
+            <w:tcW w:w="5666" w:type="dxa"/>
+          </w:tcPr>
+          <w:p>
+            <w:r>
+              <w:t>User Case T</w:t>
+            </w:r>
+            <w:r>
+              <w:t>2</w:t>
+            </w:r>
+            <w:r>
+              <w:t>_UC_01</w:t>
+            </w:r>
+          </w:p>
+        </w:tc>
+      </w:tr>
+      <w:tr>
+        <w:tc>
+          <w:tcPr>
+            <w:tcW w:w="982" w:type="dxa"/>
+          </w:tcPr>
+          <w:p>
+            <w:r>
+              <w:t>0.</w:t>
+            </w:r>
+            <w:r>
+              <w:t>111</w:t>
+            </w:r>
+          </w:p>
+        </w:tc>
+        <w:tc>
+          <w:tcPr>
+            <w:tcW w:w="1123" w:type="dxa"/>
+          </w:tcPr>
+          <w:p>
+            <w:r>
+              <w:t>18-02-20</w:t>
+            </w:r>
+          </w:p>
+        </w:tc>
+        <w:tc>
+          <w:tcPr>
+            <w:tcW w:w="1403" w:type="dxa"/>
+          </w:tcPr>
+          <w:p>
+            <w:r>
+              <w:t>Sanne &amp; Milain</w:t>
+            </w:r>
+          </w:p>
+        </w:tc>
+        <w:tc>
+          <w:tcPr>
+            <w:tcW w:w="5666" w:type="dxa"/>
+          </w:tcPr>
+          <w:p>
+            <w:r>
+              <w:t>User Case T</w:t>
+            </w:r>
+            <w:r>
+              <w:t>3</w:t>
+            </w:r>
+            <w:r>
+              <w:t>_UC_01</w:t>
+            </w:r>
+          </w:p>
+        </w:tc>
+      </w:tr>
+      <w:tr>
+        <w:tc>
+          <w:tcPr>
+            <w:tcW w:w="982" w:type="dxa"/>
+          </w:tcPr>
+          <w:p>
+            <w:r>
+              <w:t>0.</w:t>
+            </w:r>
+            <w:r>
+              <w:t>112</w:t>
+            </w:r>
+          </w:p>
+        </w:tc>
+        <w:tc>
+          <w:tcPr>
+            <w:tcW w:w="1123" w:type="dxa"/>
+          </w:tcPr>
+          <w:p>
+            <w:r>
+              <w:t>18-02-20</w:t>
+            </w:r>
+          </w:p>
+        </w:tc>
+        <w:tc>
+          <w:tcPr>
+            <w:tcW w:w="1403" w:type="dxa"/>
+          </w:tcPr>
+          <w:p>
+            <w:r>
+              <w:t>Sanne &amp; Milain</w:t>
+            </w:r>
+          </w:p>
+        </w:tc>
+        <w:tc>
+          <w:tcPr>
+            <w:tcW w:w="5666" w:type="dxa"/>
+          </w:tcPr>
+          <w:p>
+            <w:r>
+              <w:t>User Case T</w:t>
+            </w:r>
+            <w:r>
+              <w:t>4</w:t>
+            </w:r>
+            <w:r>
+              <w:t>_UC_01</w:t>
+            </w:r>
+          </w:p>
+        </w:tc>
+      </w:tr>
+      <w:tr>
+        <w:tc>
+          <w:tcPr>
+            <w:tcW w:w="982" w:type="dxa"/>
+          </w:tcPr>
+          <w:p>
+            <w:r>
+              <w:t>0.</w:t>
+            </w:r>
+            <w:r>
+              <w:t>113</w:t>
+            </w:r>
+          </w:p>
+        </w:tc>
+        <w:tc>
+          <w:tcPr>
+            <w:tcW w:w="1123" w:type="dxa"/>
+          </w:tcPr>
+          <w:p>
+            <w:r>
+              <w:t>18-02-20</w:t>
+            </w:r>
+          </w:p>
+        </w:tc>
+        <w:tc>
+          <w:tcPr>
+            <w:tcW w:w="1403" w:type="dxa"/>
+          </w:tcPr>
+          <w:p>
+            <w:r>
+              <w:t>Sanne &amp; Milain</w:t>
+            </w:r>
+          </w:p>
+        </w:tc>
+        <w:tc>
+          <w:tcPr>
+            <w:tcW w:w="5666" w:type="dxa"/>
+          </w:tcPr>
+          <w:p>
+            <w:r>
+              <w:t>User Case T</w:t>
+            </w:r>
+            <w:r>
+              <w:t>5</w:t>
+            </w:r>
+            <w:r>
+              <w:t>_UC_01</w:t>
+            </w:r>
+          </w:p>
+        </w:tc>
+      </w:tr>
+      <w:tr>
+        <w:tc>
+          <w:tcPr>
+            <w:tcW w:w="982" w:type="dxa"/>
+          </w:tcPr>
+          <w:p>
+            <w:r>
+              <w:t>0.</w:t>
+            </w:r>
+            <w:r>
+              <w:t>114</w:t>
             </w:r>
             <w:bookmarkStart w:id="1" w:name="_GoBack"/>
             <w:bookmarkEnd w:id="1"/>
@@ -1025,35 +1341,15 @@
           </w:tcPr>
           <w:p>
             <w:r>
-              <w:t>User Case F1_UC_01</w:t>
-            </w:r>
-          </w:p>
-        </w:tc>
-      </w:tr>
-      <w:tr>
-        <w:tc>
-          <w:tcPr>
-            <w:tcW w:w="982" w:type="dxa"/>
-          </w:tcPr>
-          <w:p/>
-        </w:tc>
-        <w:tc>
-          <w:tcPr>
-            <w:tcW w:w="1123" w:type="dxa"/>
-          </w:tcPr>
-          <w:p/>
-        </w:tc>
-        <w:tc>
-          <w:tcPr>
-            <w:tcW w:w="1403" w:type="dxa"/>
-          </w:tcPr>
-          <w:p/>
-        </w:tc>
-        <w:tc>
-          <w:tcPr>
-            <w:tcW w:w="5666" w:type="dxa"/>
-          </w:tcPr>
-          <w:p/>
+              <w:t>User Case T1</w:t>
+            </w:r>
+            <w:r>
+              <w:t>b</w:t>
+            </w:r>
+            <w:r>
+              <w:t>_UC_01</w:t>
+            </w:r>
+          </w:p>
         </w:tc>
       </w:tr>
     </w:tbl>
@@ -3028,11 +3324,11 @@
         </w:p>
       </w:sdtContent>
     </w:sdt>
-    <w:bookmarkStart w:id="2" w:name="_Toc453919959" w:displacedByCustomXml="prev"/>
-    <w:bookmarkStart w:id="3" w:name="_Toc453920324" w:displacedByCustomXml="prev"/>
+    <w:bookmarkStart w:id="2" w:name="_Toc453921976" w:displacedByCustomXml="prev"/>
+    <w:bookmarkStart w:id="3" w:name="_Toc453921523" w:displacedByCustomXml="prev"/>
     <w:bookmarkStart w:id="4" w:name="_Toc453921312" w:displacedByCustomXml="prev"/>
-    <w:bookmarkStart w:id="5" w:name="_Toc453921523" w:displacedByCustomXml="prev"/>
-    <w:bookmarkStart w:id="6" w:name="_Toc453921976" w:displacedByCustomXml="prev"/>
+    <w:bookmarkStart w:id="5" w:name="_Toc453920324" w:displacedByCustomXml="prev"/>
+    <w:bookmarkStart w:id="6" w:name="_Toc453919959" w:displacedByCustomXml="prev"/>
     <w:p>
       <w:r>
         <w:br w:type="page"/>
@@ -3353,7 +3649,10 @@
           </w:tcPr>
           <w:p>
             <w:r>
-              <w:t>Gebruiker laadt FASTA bestand in</w:t>
+              <w:t xml:space="preserve">Gebruiker laadt FASTA bestand </w:t>
+            </w:r>
+            <w:r>
+              <w:t>middels een bladerfunctie</w:t>
             </w:r>
           </w:p>
         </w:tc>
@@ -3435,7 +3734,10 @@
           </w:tcPr>
           <w:p>
             <w:r>
-              <w:t>UC_02</w:t>
+              <w:t>UC_0</w:t>
+            </w:r>
+            <w:r>
+              <w:t>1</w:t>
             </w:r>
           </w:p>
         </w:tc>
@@ -3445,7 +3747,7 @@
           </w:tcPr>
           <w:p>
             <w:r>
-              <w:t>Gebruiker</w:t>
+              <w:t xml:space="preserve">De </w:t>
             </w:r>
           </w:p>
         </w:tc>
@@ -3639,6 +3941,9 @@
         </w:tc>
       </w:tr>
       <w:tr>
+        <w:trPr>
+          <w:trHeight w:val="58"/>
+        </w:trPr>
         <w:tc>
           <w:tcPr>
             <w:tcW w:w="575" w:type="dxa"/>
@@ -3744,9 +4049,9 @@
         <w:tblLook w:val="04A0" w:firstRow="1" w:lastRow="0" w:firstColumn="1" w:lastColumn="0" w:noHBand="0" w:noVBand="1"/>
       </w:tblPr>
       <w:tblGrid>
-        <w:gridCol w:w="569"/>
+        <w:gridCol w:w="573"/>
         <w:gridCol w:w="1092"/>
-        <w:gridCol w:w="5344"/>
+        <w:gridCol w:w="5340"/>
         <w:gridCol w:w="1197"/>
         <w:gridCol w:w="972"/>
       </w:tblGrid>
@@ -3807,11 +4112,7 @@
           <w:tcPr>
             <w:tcW w:w="573" w:type="dxa"/>
           </w:tcPr>
-          <w:p>
-            <w:r>
-              <w:t>T1</w:t>
-            </w:r>
-          </w:p>
+          <w:p/>
         </w:tc>
         <w:tc>
           <w:tcPr>
@@ -3855,31 +4156,57 @@
           <w:tcPr>
             <w:tcW w:w="573" w:type="dxa"/>
           </w:tcPr>
-          <w:p/>
+          <w:p>
+            <w:r>
+              <w:t>T1</w:t>
+            </w:r>
+            <w:r>
+              <w:t>a</w:t>
+            </w:r>
+          </w:p>
         </w:tc>
         <w:tc>
           <w:tcPr>
             <w:tcW w:w="1093" w:type="dxa"/>
           </w:tcPr>
-          <w:p/>
+          <w:p>
+            <w:r>
+              <w:t>UC_01</w:t>
+            </w:r>
+          </w:p>
         </w:tc>
         <w:tc>
           <w:tcPr>
             <w:tcW w:w="5513" w:type="dxa"/>
           </w:tcPr>
-          <w:p/>
+          <w:p>
+            <w:r>
+              <w:t>Ingeladen bestand word geverifiëerd</w:t>
+            </w:r>
+            <w:r>
+              <w:t xml:space="preserve"> op bestaan </w:t>
+            </w:r>
+          </w:p>
         </w:tc>
         <w:tc>
           <w:tcPr>
             <w:tcW w:w="1198" w:type="dxa"/>
           </w:tcPr>
-          <w:p/>
+          <w:p>
+            <w:r>
+              <w:t>Boven gemiddeld</w:t>
+            </w:r>
+          </w:p>
         </w:tc>
         <w:tc>
           <w:tcPr>
             <w:tcW w:w="973" w:type="dxa"/>
           </w:tcPr>
-          <w:p/>
+          <w:p>
+            <w:r>
+              <w:t>S</w:t>
+            </w:r>
+          </w:p>
         </w:tc>
       </w:tr>
       <w:tr>
@@ -3887,31 +4214,51 @@
           <w:tcPr>
             <w:tcW w:w="573" w:type="dxa"/>
           </w:tcPr>
-          <w:p/>
+          <w:p>
+            <w:r>
+              <w:t>T2</w:t>
+            </w:r>
+          </w:p>
         </w:tc>
         <w:tc>
           <w:tcPr>
             <w:tcW w:w="1093" w:type="dxa"/>
           </w:tcPr>
-          <w:p/>
+          <w:p>
+            <w:r>
+              <w:t>UC_01</w:t>
+            </w:r>
+          </w:p>
         </w:tc>
         <w:tc>
           <w:tcPr>
             <w:tcW w:w="5513" w:type="dxa"/>
           </w:tcPr>
-          <w:p/>
+          <w:p>
+            <w:r>
+              <w:t>Ingeladen bestand word geverifiëerd op correct DNA</w:t>
+            </w:r>
+          </w:p>
         </w:tc>
         <w:tc>
           <w:tcPr>
             <w:tcW w:w="1198" w:type="dxa"/>
           </w:tcPr>
-          <w:p/>
+          <w:p>
+            <w:r>
+              <w:t>Gemiddeld</w:t>
+            </w:r>
+          </w:p>
         </w:tc>
         <w:tc>
           <w:tcPr>
             <w:tcW w:w="973" w:type="dxa"/>
           </w:tcPr>
-          <w:p/>
+          <w:p>
+            <w:r>
+              <w:t>S</w:t>
+            </w:r>
+          </w:p>
         </w:tc>
       </w:tr>
       <w:tr>
@@ -3919,19 +4266,31 @@
           <w:tcPr>
             <w:tcW w:w="573" w:type="dxa"/>
           </w:tcPr>
-          <w:p/>
+          <w:p>
+            <w:r>
+              <w:t>T3</w:t>
+            </w:r>
+          </w:p>
         </w:tc>
         <w:tc>
           <w:tcPr>
             <w:tcW w:w="1093" w:type="dxa"/>
           </w:tcPr>
-          <w:p/>
+          <w:p>
+            <w:r>
+              <w:t>UC_01</w:t>
+            </w:r>
+          </w:p>
         </w:tc>
         <w:tc>
           <w:tcPr>
             <w:tcW w:w="5513" w:type="dxa"/>
           </w:tcPr>
-          <w:p/>
+          <w:p>
+            <w:r>
+              <w:t>De sequentie van het ingelaadde bestant word gevisualiseerd in een GUI</w:t>
+            </w:r>
+          </w:p>
         </w:tc>
         <w:tc>
           <w:tcPr>
@@ -3955,31 +4314,51 @@
           <w:tcPr>
             <w:tcW w:w="573" w:type="dxa"/>
           </w:tcPr>
-          <w:p/>
+          <w:p>
+            <w:r>
+              <w:t>T4</w:t>
+            </w:r>
+          </w:p>
         </w:tc>
         <w:tc>
           <w:tcPr>
             <w:tcW w:w="1093" w:type="dxa"/>
           </w:tcPr>
-          <w:p/>
+          <w:p>
+            <w:r>
+              <w:t>UC_01</w:t>
+            </w:r>
+          </w:p>
         </w:tc>
         <w:tc>
           <w:tcPr>
             <w:tcW w:w="5513" w:type="dxa"/>
           </w:tcPr>
-          <w:p/>
+          <w:p>
+            <w:r>
+              <w:t>Gebruiker wordt geprompt om een ORF length te kiezen</w:t>
+            </w:r>
+          </w:p>
         </w:tc>
         <w:tc>
           <w:tcPr>
             <w:tcW w:w="1198" w:type="dxa"/>
           </w:tcPr>
-          <w:p/>
+          <w:p>
+            <w:r>
+              <w:t>Laag</w:t>
+            </w:r>
+          </w:p>
         </w:tc>
         <w:tc>
           <w:tcPr>
             <w:tcW w:w="973" w:type="dxa"/>
           </w:tcPr>
-          <w:p/>
+          <w:p>
+            <w:r>
+              <w:t>C</w:t>
+            </w:r>
+          </w:p>
         </w:tc>
       </w:tr>
       <w:tr>
@@ -3987,25 +4366,41 @@
           <w:tcPr>
             <w:tcW w:w="573" w:type="dxa"/>
           </w:tcPr>
-          <w:p/>
+          <w:p>
+            <w:r>
+              <w:t>T5</w:t>
+            </w:r>
+          </w:p>
         </w:tc>
         <w:tc>
           <w:tcPr>
             <w:tcW w:w="1093" w:type="dxa"/>
           </w:tcPr>
-          <w:p/>
+          <w:p>
+            <w:r>
+              <w:t>UC_01</w:t>
+            </w:r>
+          </w:p>
         </w:tc>
         <w:tc>
           <w:tcPr>
             <w:tcW w:w="5513" w:type="dxa"/>
           </w:tcPr>
-          <w:p/>
+          <w:p>
+            <w:r>
+              <w:t xml:space="preserve">Het ORF wordt bepaalt </w:t>
+            </w:r>
+          </w:p>
         </w:tc>
         <w:tc>
           <w:tcPr>
             <w:tcW w:w="1198" w:type="dxa"/>
           </w:tcPr>
-          <w:p/>
+          <w:p>
+            <w:r>
+              <w:t>Hoog</w:t>
+            </w:r>
+          </w:p>
         </w:tc>
         <w:tc>
           <w:tcPr>
@@ -4013,7 +4408,7 @@
           </w:tcPr>
           <w:p>
             <w:r>
-              <w:t>C</w:t>
+              <w:t>M</w:t>
             </w:r>
           </w:p>
         </w:tc>
@@ -4023,35 +4418,49 @@
           <w:tcPr>
             <w:tcW w:w="573" w:type="dxa"/>
           </w:tcPr>
+          <w:p>
+            <w:r>
+              <w:t>T</w:t>
+            </w:r>
+            <w:r>
+              <w:t xml:space="preserve">1b </w:t>
+            </w:r>
+          </w:p>
+        </w:tc>
+        <w:tc>
+          <w:tcPr>
+            <w:tcW w:w="1093" w:type="dxa"/>
+          </w:tcPr>
+          <w:p>
+            <w:r>
+              <w:t>UC_01</w:t>
+            </w:r>
+          </w:p>
+        </w:tc>
+        <w:tc>
+          <w:tcPr>
+            <w:tcW w:w="5513" w:type="dxa"/>
+          </w:tcPr>
+          <w:p>
+            <w:r>
+              <w:t xml:space="preserve">Indien DNA corrupt: Gebruiker </w:t>
+            </w:r>
+            <w:r>
+              <w:t>krijgt melding (process doorgaan of stoppen) (thread)</w:t>
+            </w:r>
+          </w:p>
+        </w:tc>
+        <w:tc>
+          <w:tcPr>
+            <w:tcW w:w="1198" w:type="dxa"/>
+          </w:tcPr>
           <w:p/>
         </w:tc>
         <w:tc>
           <w:tcPr>
-            <w:tcW w:w="1093" w:type="dxa"/>
+            <w:tcW w:w="973" w:type="dxa"/>
           </w:tcPr>
           <w:p/>
-        </w:tc>
-        <w:tc>
-          <w:tcPr>
-            <w:tcW w:w="5513" w:type="dxa"/>
-          </w:tcPr>
-          <w:p/>
-        </w:tc>
-        <w:tc>
-          <w:tcPr>
-            <w:tcW w:w="1198" w:type="dxa"/>
-          </w:tcPr>
-          <w:p/>
-        </w:tc>
-        <w:tc>
-          <w:tcPr>
-            <w:tcW w:w="973" w:type="dxa"/>
-          </w:tcPr>
-          <w:p>
-            <w:r>
-              <w:t>C</w:t>
-            </w:r>
-          </w:p>
         </w:tc>
       </w:tr>
       <w:tr>
@@ -5603,27 +6012,14 @@
                               <w:r>
                                 <w:t>/</w:t>
                               </w:r>
-                              <w:r>
-                                <w:fldChar w:fldCharType="begin"/>
-                              </w:r>
-                              <w:r>
-                                <w:instrText xml:space="preserve"> NUMPAGES   \* MERGEFORMAT </w:instrText>
-                              </w:r>
-                              <w:r>
-                                <w:fldChar w:fldCharType="separate"/>
-                              </w:r>
-                              <w:r>
-                                <w:rPr>
-                                  <w:noProof/>
-                                </w:rPr>
-                                <w:t>5</w:t>
-                              </w:r>
-                              <w:r>
-                                <w:rPr>
-                                  <w:noProof/>
-                                </w:rPr>
-                                <w:fldChar w:fldCharType="end"/>
-                              </w:r>
+                              <w:fldSimple w:instr=" NUMPAGES   \* MERGEFORMAT ">
+                                <w:r>
+                                  <w:rPr>
+                                    <w:noProof/>
+                                  </w:rPr>
+                                  <w:t>5</w:t>
+                                </w:r>
+                              </w:fldSimple>
                             </w:p>
                           </w:txbxContent>
                         </wps:txbx>
@@ -7179,6 +7575,7 @@
     <w:lsdException w:name="HTML Sample" w:semiHidden="1" w:unhideWhenUsed="1"/>
     <w:lsdException w:name="HTML Typewriter" w:semiHidden="1" w:unhideWhenUsed="1"/>
     <w:lsdException w:name="HTML Variable" w:semiHidden="1" w:unhideWhenUsed="1"/>
+    <w:lsdException w:name="Normal Table" w:semiHidden="1" w:unhideWhenUsed="1"/>
     <w:lsdException w:name="annotation subject" w:semiHidden="1" w:unhideWhenUsed="1"/>
     <w:lsdException w:name="No List" w:semiHidden="1" w:unhideWhenUsed="1"/>
     <w:lsdException w:name="Outline List 1" w:semiHidden="1" w:unhideWhenUsed="1"/>
@@ -7225,8 +7622,10 @@
     <w:lsdException w:name="Table Subtle 2" w:semiHidden="1" w:unhideWhenUsed="1"/>
     <w:lsdException w:name="Table Web 1" w:semiHidden="1" w:unhideWhenUsed="1"/>
     <w:lsdException w:name="Table Web 2" w:semiHidden="1" w:unhideWhenUsed="1"/>
+    <w:lsdException w:name="Table Web 3" w:semiHidden="1" w:unhideWhenUsed="1"/>
     <w:lsdException w:name="Balloon Text" w:semiHidden="1" w:unhideWhenUsed="1"/>
     <w:lsdException w:name="Table Grid" w:uiPriority="39"/>
+    <w:lsdException w:name="Table Theme" w:semiHidden="1" w:unhideWhenUsed="1"/>
     <w:lsdException w:name="Placeholder Text" w:semiHidden="1"/>
     <w:lsdException w:name="No Spacing" w:uiPriority="1"/>
     <w:lsdException w:name="Light Shading" w:uiPriority="60"/>
@@ -8753,6 +9152,7 @@
     <w:rsid w:val="00B145DA"/>
     <w:rsid w:val="00BC329E"/>
     <w:rsid w:val="00E30130"/>
+    <w:rsid w:val="00EA4DB9"/>
   </w:rsids>
   <m:mathPr>
     <m:mathFont m:val="Cambria Math"/>
@@ -8898,6 +9298,7 @@
     <w:lsdException w:name="HTML Sample" w:semiHidden="1" w:unhideWhenUsed="1"/>
     <w:lsdException w:name="HTML Typewriter" w:semiHidden="1" w:unhideWhenUsed="1"/>
     <w:lsdException w:name="HTML Variable" w:semiHidden="1" w:unhideWhenUsed="1"/>
+    <w:lsdException w:name="Normal Table" w:semiHidden="1" w:unhideWhenUsed="1"/>
     <w:lsdException w:name="annotation subject" w:semiHidden="1" w:unhideWhenUsed="1"/>
     <w:lsdException w:name="No List" w:semiHidden="1" w:unhideWhenUsed="1"/>
     <w:lsdException w:name="Outline List 1" w:semiHidden="1" w:unhideWhenUsed="1"/>
@@ -8944,8 +9345,10 @@
     <w:lsdException w:name="Table Subtle 2" w:semiHidden="1" w:unhideWhenUsed="1"/>
     <w:lsdException w:name="Table Web 1" w:semiHidden="1" w:unhideWhenUsed="1"/>
     <w:lsdException w:name="Table Web 2" w:semiHidden="1" w:unhideWhenUsed="1"/>
+    <w:lsdException w:name="Table Web 3" w:semiHidden="1" w:unhideWhenUsed="1"/>
     <w:lsdException w:name="Balloon Text" w:semiHidden="1" w:unhideWhenUsed="1"/>
     <w:lsdException w:name="Table Grid" w:uiPriority="39"/>
+    <w:lsdException w:name="Table Theme" w:semiHidden="1" w:unhideWhenUsed="1"/>
     <w:lsdException w:name="Placeholder Text" w:semiHidden="1"/>
     <w:lsdException w:name="No Spacing" w:uiPriority="1" w:qFormat="1"/>
     <w:lsdException w:name="Light Shading" w:uiPriority="60"/>
@@ -9926,6 +10329,21 @@
 </file>
 
 <file path=customXml/item1.xml><?xml version="1.0" encoding="utf-8"?>
+<p:properties xmlns:p="http://schemas.microsoft.com/office/2006/metadata/properties" xmlns:xsi="http://www.w3.org/2001/XMLSchema-instance" xmlns:pc="http://schemas.microsoft.com/office/infopath/2007/PartnerControls">
+  <documentManagement/>
+</p:properties>
+</file>
+
+<file path=customXml/item2.xml><?xml version="1.0" encoding="utf-8"?>
+<?mso-contentType ?>
+<FormTemplates xmlns="http://schemas.microsoft.com/sharepoint/v3/contenttype/forms">
+  <Display>DocumentLibraryForm</Display>
+  <Edit>DocumentLibraryForm</Edit>
+  <New>DocumentLibraryForm</New>
+</FormTemplates>
+</file>
+
+<file path=customXml/item3.xml><?xml version="1.0" encoding="utf-8"?>
 <ct:contentTypeSchema xmlns:ct="http://schemas.microsoft.com/office/2006/metadata/contentType" xmlns:ma="http://schemas.microsoft.com/office/2006/metadata/properties/metaAttributes" ct:_="" ma:_="" ma:contentTypeName="Document" ma:contentTypeID="0x010100748BC2F0AC01C04BA37F8A3EE99EF9B2" ma:contentTypeVersion="0" ma:contentTypeDescription="Een nieuw document maken." ma:contentTypeScope="" ma:versionID="b7054971a46f065470bc0e490339fad3">
   <xsd:schema xmlns:xsd="http://www.w3.org/2001/XMLSchema" xmlns:xs="http://www.w3.org/2001/XMLSchema" xmlns:p="http://schemas.microsoft.com/office/2006/metadata/properties" targetNamespace="http://schemas.microsoft.com/office/2006/metadata/properties" ma:root="true" ma:fieldsID="1978a156f712f99d6452530788f7ffe9">
     <xsd:element name="properties">
@@ -10039,21 +10457,6 @@
 </ct:contentTypeSchema>
 </file>
 
-<file path=customXml/item2.xml><?xml version="1.0" encoding="utf-8"?>
-<?mso-contentType ?>
-<FormTemplates xmlns="http://schemas.microsoft.com/sharepoint/v3/contenttype/forms">
-  <Display>DocumentLibraryForm</Display>
-  <Edit>DocumentLibraryForm</Edit>
-  <New>DocumentLibraryForm</New>
-</FormTemplates>
-</file>
-
-<file path=customXml/item3.xml><?xml version="1.0" encoding="utf-8"?>
-<p:properties xmlns:p="http://schemas.microsoft.com/office/2006/metadata/properties" xmlns:xsi="http://www.w3.org/2001/XMLSchema-instance" xmlns:pc="http://schemas.microsoft.com/office/infopath/2007/PartnerControls">
-  <documentManagement/>
-</p:properties>
-</file>
-
 <file path=customXml/item4.xml><?xml version="1.0" encoding="utf-8"?>
 <b:Sources xmlns:b="http://schemas.openxmlformats.org/officeDocument/2006/bibliography" xmlns="http://schemas.openxmlformats.org/officeDocument/2006/bibliography" SelectedStyle="\APASixthEditionOfficeOnline.xsl" StyleName="APA" Version="6">
   <b:Source>
@@ -10080,6 +10483,23 @@
 </file>
 
 <file path=customXml/itemProps1.xml><?xml version="1.0" encoding="utf-8"?>
+<ds:datastoreItem xmlns:ds="http://schemas.openxmlformats.org/officeDocument/2006/customXml" ds:itemID="{A96086A9-C93B-4195-9942-41863CCC68C6}">
+  <ds:schemaRefs>
+    <ds:schemaRef ds:uri="http://schemas.microsoft.com/office/2006/metadata/properties"/>
+    <ds:schemaRef ds:uri="http://schemas.microsoft.com/office/infopath/2007/PartnerControls"/>
+  </ds:schemaRefs>
+</ds:datastoreItem>
+</file>
+
+<file path=customXml/itemProps2.xml><?xml version="1.0" encoding="utf-8"?>
+<ds:datastoreItem xmlns:ds="http://schemas.openxmlformats.org/officeDocument/2006/customXml" ds:itemID="{A05A2F34-0CE7-4D6F-9850-E83E48AF91B1}">
+  <ds:schemaRefs>
+    <ds:schemaRef ds:uri="http://schemas.microsoft.com/sharepoint/v3/contenttype/forms"/>
+  </ds:schemaRefs>
+</ds:datastoreItem>
+</file>
+
+<file path=customXml/itemProps3.xml><?xml version="1.0" encoding="utf-8"?>
 <ds:datastoreItem xmlns:ds="http://schemas.openxmlformats.org/officeDocument/2006/customXml" ds:itemID="{FC2F32BA-D461-4C36-B9B8-FD7B4CD0577C}">
   <ds:schemaRefs>
     <ds:schemaRef ds:uri="http://schemas.microsoft.com/office/2006/metadata/contentType"/>
@@ -10095,25 +10515,8 @@
 </ds:datastoreItem>
 </file>
 
-<file path=customXml/itemProps2.xml><?xml version="1.0" encoding="utf-8"?>
-<ds:datastoreItem xmlns:ds="http://schemas.openxmlformats.org/officeDocument/2006/customXml" ds:itemID="{A05A2F34-0CE7-4D6F-9850-E83E48AF91B1}">
-  <ds:schemaRefs>
-    <ds:schemaRef ds:uri="http://schemas.microsoft.com/sharepoint/v3/contenttype/forms"/>
-  </ds:schemaRefs>
-</ds:datastoreItem>
-</file>
-
-<file path=customXml/itemProps3.xml><?xml version="1.0" encoding="utf-8"?>
-<ds:datastoreItem xmlns:ds="http://schemas.openxmlformats.org/officeDocument/2006/customXml" ds:itemID="{A96086A9-C93B-4195-9942-41863CCC68C6}">
-  <ds:schemaRefs>
-    <ds:schemaRef ds:uri="http://schemas.microsoft.com/office/2006/metadata/properties"/>
-    <ds:schemaRef ds:uri="http://schemas.microsoft.com/office/infopath/2007/PartnerControls"/>
-  </ds:schemaRefs>
-</ds:datastoreItem>
-</file>
-
 <file path=customXml/itemProps4.xml><?xml version="1.0" encoding="utf-8"?>
-<ds:datastoreItem xmlns:ds="http://schemas.openxmlformats.org/officeDocument/2006/customXml" ds:itemID="{E355A037-CE8D-4303-9D1B-0F15887B3F37}">
+<ds:datastoreItem xmlns:ds="http://schemas.openxmlformats.org/officeDocument/2006/customXml" ds:itemID="{73B2CD9B-0523-46B5-A8F5-87CDE11DE1E3}">
   <ds:schemaRefs>
     <ds:schemaRef ds:uri="http://schemas.openxmlformats.org/officeDocument/2006/bibliography"/>
   </ds:schemaRefs>

</xml_diff>